<commit_message>
almost done. READ COMMENT AND CHECK BEFORE PRINTING
</commit_message>
<xml_diff>
--- a/draft.docx
+++ b/draft.docx
@@ -980,6 +980,7 @@
         <w:tabs>
           <w:tab w:val="right" w:leader="dot" w:pos="9062"/>
         </w:tabs>
+        <w:spacing w:before="0" w:after="0"/>
         <w:rPr>
           <w:rFonts w:asciiTheme="minorHAnsi" w:eastAsiaTheme="minorEastAsia" w:hAnsiTheme="minorHAnsi"/>
           <w:noProof/>
@@ -2120,7 +2121,7 @@
             <w:rStyle w:val="Hyperlink"/>
             <w:noProof/>
           </w:rPr>
-          <w:t>ARM Cortex-M4F [11]</w:t>
+          <w:t xml:space="preserve">ARM Cortex-M4F </w:t>
         </w:r>
         <w:r>
           <w:rPr>
@@ -2212,7 +2213,14 @@
             <w:rStyle w:val="Hyperlink"/>
             <w:noProof/>
           </w:rPr>
-          <w:t>Đơn vị dấu phẩy động – Floating Point Unit (FPU) [12] [13]</w:t>
+          <w:t>Đơn vị dấu phẩy động – Flo</w:t>
+        </w:r>
+        <w:r>
+          <w:rPr>
+            <w:rStyle w:val="Hyperlink"/>
+            <w:noProof/>
+          </w:rPr>
+          <w:t xml:space="preserve">ating Point Unit (FPU) </w:t>
         </w:r>
         <w:r>
           <w:rPr>
@@ -2304,7 +2312,14 @@
             <w:rStyle w:val="Hyperlink"/>
             <w:noProof/>
           </w:rPr>
-          <w:t>Chuẩn giao tiếp phần mềm vi điều khiển Cortex (Cortex Microntroller Software Interface Standard – CMSIS) [14]</w:t>
+          <w:t xml:space="preserve">Chuẩn giao tiếp phần mềm vi điều khiển Cortex (Cortex Microntroller Software </w:t>
+        </w:r>
+        <w:r>
+          <w:rPr>
+            <w:rStyle w:val="Hyperlink"/>
+            <w:noProof/>
+          </w:rPr>
+          <w:t xml:space="preserve">Interface Standard – CMSIS) </w:t>
         </w:r>
         <w:r>
           <w:rPr>
@@ -3408,7 +3423,14 @@
             <w:rStyle w:val="Hyperlink"/>
             <w:noProof/>
           </w:rPr>
-          <w:t>Bộ chuyển đổi A/D trên TM4C123GH6PM [13]</w:t>
+          <w:t>Bộ chuyển đổ</w:t>
+        </w:r>
+        <w:r>
+          <w:rPr>
+            <w:rStyle w:val="Hyperlink"/>
+            <w:noProof/>
+          </w:rPr>
+          <w:t xml:space="preserve">i A/D trên TM4C123GH6PM </w:t>
         </w:r>
         <w:r>
           <w:rPr>
@@ -4144,7 +4166,14 @@
             <w:rStyle w:val="Hyperlink"/>
             <w:noProof/>
           </w:rPr>
-          <w:t>Thư viện FatFs [28]</w:t>
+          <w:t>Thư việ</w:t>
+        </w:r>
+        <w:r>
+          <w:rPr>
+            <w:rStyle w:val="Hyperlink"/>
+            <w:noProof/>
+          </w:rPr>
+          <w:t xml:space="preserve">n FatFs </w:t>
         </w:r>
         <w:r>
           <w:rPr>
@@ -6197,7 +6226,7 @@
         </w:rPr>
         <w:fldChar w:fldCharType="separate"/>
       </w:r>
-      <w:hyperlink w:anchor="_Toc389680185" w:history="1">
+      <w:hyperlink w:anchor="_Toc389680964" w:history="1">
         <w:r>
           <w:rPr>
             <w:rStyle w:val="Hyperlink"/>
@@ -6224,7 +6253,7 @@
             <w:noProof/>
             <w:webHidden/>
           </w:rPr>
-          <w:instrText xml:space="preserve"> PAGEREF _Toc389680185 \h </w:instrText>
+          <w:instrText xml:space="preserve"> PAGEREF _Toc389680964 \h </w:instrText>
         </w:r>
         <w:r>
           <w:rPr>
@@ -6267,7 +6296,7 @@
           <w:sz w:val="22"/>
         </w:rPr>
       </w:pPr>
-      <w:hyperlink w:anchor="_Toc389680186" w:history="1">
+      <w:hyperlink w:anchor="_Toc389680965" w:history="1">
         <w:r>
           <w:rPr>
             <w:rStyle w:val="Hyperlink"/>
@@ -6294,7 +6323,7 @@
             <w:noProof/>
             <w:webHidden/>
           </w:rPr>
-          <w:instrText xml:space="preserve"> PAGEREF _Toc389680186 \h </w:instrText>
+          <w:instrText xml:space="preserve"> PAGEREF _Toc389680965 \h </w:instrText>
         </w:r>
         <w:r>
           <w:rPr>
@@ -6337,7 +6366,7 @@
           <w:sz w:val="22"/>
         </w:rPr>
       </w:pPr>
-      <w:hyperlink w:anchor="_Toc389680187" w:history="1">
+      <w:hyperlink w:anchor="_Toc389680966" w:history="1">
         <w:r>
           <w:rPr>
             <w:rStyle w:val="Hyperlink"/>
@@ -6364,7 +6393,7 @@
             <w:noProof/>
             <w:webHidden/>
           </w:rPr>
-          <w:instrText xml:space="preserve"> PAGEREF _Toc389680187 \h </w:instrText>
+          <w:instrText xml:space="preserve"> PAGEREF _Toc389680966 \h </w:instrText>
         </w:r>
         <w:r>
           <w:rPr>
@@ -6407,7 +6436,7 @@
           <w:sz w:val="22"/>
         </w:rPr>
       </w:pPr>
-      <w:hyperlink w:anchor="_Toc389680188" w:history="1">
+      <w:hyperlink w:anchor="_Toc389680967" w:history="1">
         <w:r>
           <w:rPr>
             <w:rStyle w:val="Hyperlink"/>
@@ -6434,7 +6463,7 @@
             <w:noProof/>
             <w:webHidden/>
           </w:rPr>
-          <w:instrText xml:space="preserve"> PAGEREF _Toc389680188 \h </w:instrText>
+          <w:instrText xml:space="preserve"> PAGEREF _Toc389680967 \h </w:instrText>
         </w:r>
         <w:r>
           <w:rPr>
@@ -6477,7 +6506,7 @@
           <w:sz w:val="22"/>
         </w:rPr>
       </w:pPr>
-      <w:hyperlink w:anchor="_Toc389680189" w:history="1">
+      <w:hyperlink w:anchor="_Toc389680968" w:history="1">
         <w:r>
           <w:rPr>
             <w:rStyle w:val="Hyperlink"/>
@@ -6504,7 +6533,7 @@
             <w:noProof/>
             <w:webHidden/>
           </w:rPr>
-          <w:instrText xml:space="preserve"> PAGEREF _Toc389680189 \h </w:instrText>
+          <w:instrText xml:space="preserve"> PAGEREF _Toc389680968 \h </w:instrText>
         </w:r>
         <w:r>
           <w:rPr>
@@ -6547,7 +6576,7 @@
           <w:sz w:val="22"/>
         </w:rPr>
       </w:pPr>
-      <w:hyperlink w:anchor="_Toc389680190" w:history="1">
+      <w:hyperlink w:anchor="_Toc389680969" w:history="1">
         <w:r>
           <w:rPr>
             <w:rStyle w:val="Hyperlink"/>
@@ -6574,7 +6603,7 @@
             <w:noProof/>
             <w:webHidden/>
           </w:rPr>
-          <w:instrText xml:space="preserve"> PAGEREF _Toc389680190 \h </w:instrText>
+          <w:instrText xml:space="preserve"> PAGEREF _Toc389680969 \h </w:instrText>
         </w:r>
         <w:r>
           <w:rPr>
@@ -6617,7 +6646,7 @@
           <w:sz w:val="22"/>
         </w:rPr>
       </w:pPr>
-      <w:hyperlink w:anchor="_Toc389680191" w:history="1">
+      <w:hyperlink w:anchor="_Toc389680970" w:history="1">
         <w:r>
           <w:rPr>
             <w:rStyle w:val="Hyperlink"/>
@@ -6644,7 +6673,7 @@
             <w:noProof/>
             <w:webHidden/>
           </w:rPr>
-          <w:instrText xml:space="preserve"> PAGEREF _Toc389680191 \h </w:instrText>
+          <w:instrText xml:space="preserve"> PAGEREF _Toc389680970 \h </w:instrText>
         </w:r>
         <w:r>
           <w:rPr>
@@ -6687,7 +6716,7 @@
           <w:sz w:val="22"/>
         </w:rPr>
       </w:pPr>
-      <w:hyperlink w:anchor="_Toc389680192" w:history="1">
+      <w:hyperlink w:anchor="_Toc389680971" w:history="1">
         <w:r>
           <w:rPr>
             <w:rStyle w:val="Hyperlink"/>
@@ -6714,7 +6743,7 @@
             <w:noProof/>
             <w:webHidden/>
           </w:rPr>
-          <w:instrText xml:space="preserve"> PAGEREF _Toc389680192 \h </w:instrText>
+          <w:instrText xml:space="preserve"> PAGEREF _Toc389680971 \h </w:instrText>
         </w:r>
         <w:r>
           <w:rPr>
@@ -6757,7 +6786,7 @@
           <w:sz w:val="22"/>
         </w:rPr>
       </w:pPr>
-      <w:hyperlink w:anchor="_Toc389680193" w:history="1">
+      <w:hyperlink w:anchor="_Toc389680972" w:history="1">
         <w:r>
           <w:rPr>
             <w:rStyle w:val="Hyperlink"/>
@@ -6784,7 +6813,7 @@
             <w:noProof/>
             <w:webHidden/>
           </w:rPr>
-          <w:instrText xml:space="preserve"> PAGEREF _Toc389680193 \h </w:instrText>
+          <w:instrText xml:space="preserve"> PAGEREF _Toc389680972 \h </w:instrText>
         </w:r>
         <w:r>
           <w:rPr>
@@ -6827,7 +6856,7 @@
           <w:sz w:val="22"/>
         </w:rPr>
       </w:pPr>
-      <w:hyperlink w:anchor="_Toc389680194" w:history="1">
+      <w:hyperlink w:anchor="_Toc389680973" w:history="1">
         <w:r>
           <w:rPr>
             <w:rStyle w:val="Hyperlink"/>
@@ -6854,7 +6883,7 @@
             <w:noProof/>
             <w:webHidden/>
           </w:rPr>
-          <w:instrText xml:space="preserve"> PAGEREF _Toc389680194 \h </w:instrText>
+          <w:instrText xml:space="preserve"> PAGEREF _Toc389680973 \h </w:instrText>
         </w:r>
         <w:r>
           <w:rPr>
@@ -6897,13 +6926,20 @@
           <w:sz w:val="22"/>
         </w:rPr>
       </w:pPr>
-      <w:hyperlink w:anchor="_Toc389680195" w:history="1">
+      <w:hyperlink w:anchor="_Toc389680974" w:history="1">
         <w:r>
           <w:rPr>
             <w:rStyle w:val="Hyperlink"/>
             <w:noProof/>
           </w:rPr>
-          <w:t>Hình 1.11 – Cấu trúc của CMSIS [14]</w:t>
+          <w:t>Hình 1.11 – Cấu trúc củ</w:t>
+        </w:r>
+        <w:r>
+          <w:rPr>
+            <w:rStyle w:val="Hyperlink"/>
+            <w:noProof/>
+          </w:rPr>
+          <w:t xml:space="preserve">a CMSIS </w:t>
         </w:r>
         <w:r>
           <w:rPr>
@@ -6924,7 +6960,7 @@
             <w:noProof/>
             <w:webHidden/>
           </w:rPr>
-          <w:instrText xml:space="preserve"> PAGEREF _Toc389680195 \h </w:instrText>
+          <w:instrText xml:space="preserve"> PAGEREF _Toc389680974 \h </w:instrText>
         </w:r>
         <w:r>
           <w:rPr>
@@ -6967,7 +7003,7 @@
           <w:sz w:val="22"/>
         </w:rPr>
       </w:pPr>
-      <w:hyperlink w:anchor="_Toc389680196" w:history="1">
+      <w:hyperlink w:anchor="_Toc389680975" w:history="1">
         <w:r>
           <w:rPr>
             <w:rStyle w:val="Hyperlink"/>
@@ -6994,7 +7030,7 @@
             <w:noProof/>
             <w:webHidden/>
           </w:rPr>
-          <w:instrText xml:space="preserve"> PAGEREF _Toc389680196 \h </w:instrText>
+          <w:instrText xml:space="preserve"> PAGEREF _Toc389680975 \h </w:instrText>
         </w:r>
         <w:r>
           <w:rPr>
@@ -7037,7 +7073,7 @@
           <w:sz w:val="22"/>
         </w:rPr>
       </w:pPr>
-      <w:hyperlink w:anchor="_Toc389680197" w:history="1">
+      <w:hyperlink w:anchor="_Toc389680976" w:history="1">
         <w:r>
           <w:rPr>
             <w:rStyle w:val="Hyperlink"/>
@@ -7064,7 +7100,7 @@
             <w:noProof/>
             <w:webHidden/>
           </w:rPr>
-          <w:instrText xml:space="preserve"> PAGEREF _Toc389680197 \h </w:instrText>
+          <w:instrText xml:space="preserve"> PAGEREF _Toc389680976 \h </w:instrText>
         </w:r>
         <w:r>
           <w:rPr>
@@ -7107,7 +7143,7 @@
           <w:sz w:val="22"/>
         </w:rPr>
       </w:pPr>
-      <w:hyperlink w:anchor="_Toc389680198" w:history="1">
+      <w:hyperlink w:anchor="_Toc389680977" w:history="1">
         <w:r>
           <w:rPr>
             <w:rStyle w:val="Hyperlink"/>
@@ -7134,7 +7170,7 @@
             <w:noProof/>
             <w:webHidden/>
           </w:rPr>
-          <w:instrText xml:space="preserve"> PAGEREF _Toc389680198 \h </w:instrText>
+          <w:instrText xml:space="preserve"> PAGEREF _Toc389680977 \h </w:instrText>
         </w:r>
         <w:r>
           <w:rPr>
@@ -7177,7 +7213,7 @@
           <w:sz w:val="22"/>
         </w:rPr>
       </w:pPr>
-      <w:hyperlink w:anchor="_Toc389680199" w:history="1">
+      <w:hyperlink w:anchor="_Toc389680978" w:history="1">
         <w:r>
           <w:rPr>
             <w:rStyle w:val="Hyperlink"/>
@@ -7204,7 +7240,7 @@
             <w:noProof/>
             <w:webHidden/>
           </w:rPr>
-          <w:instrText xml:space="preserve"> PAGEREF _Toc389680199 \h </w:instrText>
+          <w:instrText xml:space="preserve"> PAGEREF _Toc389680978 \h </w:instrText>
         </w:r>
         <w:r>
           <w:rPr>
@@ -7247,7 +7283,7 @@
           <w:sz w:val="22"/>
         </w:rPr>
       </w:pPr>
-      <w:hyperlink w:anchor="_Toc389680200" w:history="1">
+      <w:hyperlink w:anchor="_Toc389680979" w:history="1">
         <w:r>
           <w:rPr>
             <w:rStyle w:val="Hyperlink"/>
@@ -7274,7 +7310,7 @@
             <w:noProof/>
             <w:webHidden/>
           </w:rPr>
-          <w:instrText xml:space="preserve"> PAGEREF _Toc389680200 \h </w:instrText>
+          <w:instrText xml:space="preserve"> PAGEREF _Toc389680979 \h </w:instrText>
         </w:r>
         <w:r>
           <w:rPr>
@@ -7317,7 +7353,7 @@
           <w:sz w:val="22"/>
         </w:rPr>
       </w:pPr>
-      <w:hyperlink w:anchor="_Toc389680201" w:history="1">
+      <w:hyperlink w:anchor="_Toc389680980" w:history="1">
         <w:r>
           <w:rPr>
             <w:rStyle w:val="Hyperlink"/>
@@ -7344,7 +7380,7 @@
             <w:noProof/>
             <w:webHidden/>
           </w:rPr>
-          <w:instrText xml:space="preserve"> PAGEREF _Toc389680201 \h </w:instrText>
+          <w:instrText xml:space="preserve"> PAGEREF _Toc389680980 \h </w:instrText>
         </w:r>
         <w:r>
           <w:rPr>
@@ -7364,7 +7400,7 @@
             <w:noProof/>
             <w:webHidden/>
           </w:rPr>
-          <w:t>16</w:t>
+          <w:t>15</w:t>
         </w:r>
         <w:r>
           <w:rPr>
@@ -7387,7 +7423,7 @@
           <w:sz w:val="22"/>
         </w:rPr>
       </w:pPr>
-      <w:hyperlink w:anchor="_Toc389680202" w:history="1">
+      <w:hyperlink w:anchor="_Toc389680981" w:history="1">
         <w:r>
           <w:rPr>
             <w:rStyle w:val="Hyperlink"/>
@@ -7414,7 +7450,7 @@
             <w:noProof/>
             <w:webHidden/>
           </w:rPr>
-          <w:instrText xml:space="preserve"> PAGEREF _Toc389680202 \h </w:instrText>
+          <w:instrText xml:space="preserve"> PAGEREF _Toc389680981 \h </w:instrText>
         </w:r>
         <w:r>
           <w:rPr>
@@ -7457,7 +7493,7 @@
           <w:sz w:val="22"/>
         </w:rPr>
       </w:pPr>
-      <w:hyperlink w:anchor="_Toc389680203" w:history="1">
+      <w:hyperlink w:anchor="_Toc389680982" w:history="1">
         <w:r>
           <w:rPr>
             <w:rStyle w:val="Hyperlink"/>
@@ -7484,7 +7520,7 @@
             <w:noProof/>
             <w:webHidden/>
           </w:rPr>
-          <w:instrText xml:space="preserve"> PAGEREF _Toc389680203 \h </w:instrText>
+          <w:instrText xml:space="preserve"> PAGEREF _Toc389680982 \h </w:instrText>
         </w:r>
         <w:r>
           <w:rPr>
@@ -7527,7 +7563,7 @@
           <w:sz w:val="22"/>
         </w:rPr>
       </w:pPr>
-      <w:hyperlink w:anchor="_Toc389680204" w:history="1">
+      <w:hyperlink w:anchor="_Toc389680983" w:history="1">
         <w:r>
           <w:rPr>
             <w:rStyle w:val="Hyperlink"/>
@@ -7554,7 +7590,7 @@
             <w:noProof/>
             <w:webHidden/>
           </w:rPr>
-          <w:instrText xml:space="preserve"> PAGEREF _Toc389680204 \h </w:instrText>
+          <w:instrText xml:space="preserve"> PAGEREF _Toc389680983 \h </w:instrText>
         </w:r>
         <w:r>
           <w:rPr>
@@ -7574,7 +7610,7 @@
             <w:noProof/>
             <w:webHidden/>
           </w:rPr>
-          <w:t>18</w:t>
+          <w:t>17</w:t>
         </w:r>
         <w:r>
           <w:rPr>
@@ -7597,7 +7633,7 @@
           <w:sz w:val="22"/>
         </w:rPr>
       </w:pPr>
-      <w:hyperlink w:anchor="_Toc389680205" w:history="1">
+      <w:hyperlink w:anchor="_Toc389680984" w:history="1">
         <w:r>
           <w:rPr>
             <w:rStyle w:val="Hyperlink"/>
@@ -7624,7 +7660,7 @@
             <w:noProof/>
             <w:webHidden/>
           </w:rPr>
-          <w:instrText xml:space="preserve"> PAGEREF _Toc389680205 \h </w:instrText>
+          <w:instrText xml:space="preserve"> PAGEREF _Toc389680984 \h </w:instrText>
         </w:r>
         <w:r>
           <w:rPr>
@@ -7644,7 +7680,7 @@
             <w:noProof/>
             <w:webHidden/>
           </w:rPr>
-          <w:t>19</w:t>
+          <w:t>18</w:t>
         </w:r>
         <w:r>
           <w:rPr>
@@ -7667,7 +7703,7 @@
           <w:sz w:val="22"/>
         </w:rPr>
       </w:pPr>
-      <w:hyperlink r:id="rId8" w:anchor="_Toc389680206" w:history="1">
+      <w:hyperlink r:id="rId8" w:anchor="_Toc389680985" w:history="1">
         <w:r>
           <w:rPr>
             <w:rStyle w:val="Hyperlink"/>
@@ -7694,7 +7730,7 @@
             <w:noProof/>
             <w:webHidden/>
           </w:rPr>
-          <w:instrText xml:space="preserve"> PAGEREF _Toc389680206 \h </w:instrText>
+          <w:instrText xml:space="preserve"> PAGEREF _Toc389680985 \h </w:instrText>
         </w:r>
         <w:r>
           <w:rPr>
@@ -7714,7 +7750,7 @@
             <w:noProof/>
             <w:webHidden/>
           </w:rPr>
-          <w:t>21</w:t>
+          <w:t>20</w:t>
         </w:r>
         <w:r>
           <w:rPr>
@@ -7737,7 +7773,7 @@
           <w:sz w:val="22"/>
         </w:rPr>
       </w:pPr>
-      <w:hyperlink w:anchor="_Toc389680207" w:history="1">
+      <w:hyperlink w:anchor="_Toc389680986" w:history="1">
         <w:r>
           <w:rPr>
             <w:rStyle w:val="Hyperlink"/>
@@ -7764,7 +7800,7 @@
             <w:noProof/>
             <w:webHidden/>
           </w:rPr>
-          <w:instrText xml:space="preserve"> PAGEREF _Toc389680207 \h </w:instrText>
+          <w:instrText xml:space="preserve"> PAGEREF _Toc389680986 \h </w:instrText>
         </w:r>
         <w:r>
           <w:rPr>
@@ -7784,7 +7820,7 @@
             <w:noProof/>
             <w:webHidden/>
           </w:rPr>
-          <w:t>23</w:t>
+          <w:t>22</w:t>
         </w:r>
         <w:r>
           <w:rPr>
@@ -7807,7 +7843,7 @@
           <w:sz w:val="22"/>
         </w:rPr>
       </w:pPr>
-      <w:hyperlink w:anchor="_Toc389680208" w:history="1">
+      <w:hyperlink w:anchor="_Toc389680987" w:history="1">
         <w:r>
           <w:rPr>
             <w:rStyle w:val="Hyperlink"/>
@@ -7834,7 +7870,7 @@
             <w:noProof/>
             <w:webHidden/>
           </w:rPr>
-          <w:instrText xml:space="preserve"> PAGEREF _Toc389680208 \h </w:instrText>
+          <w:instrText xml:space="preserve"> PAGEREF _Toc389680987 \h </w:instrText>
         </w:r>
         <w:r>
           <w:rPr>
@@ -7854,7 +7890,7 @@
             <w:noProof/>
             <w:webHidden/>
           </w:rPr>
-          <w:t>24</w:t>
+          <w:t>23</w:t>
         </w:r>
         <w:r>
           <w:rPr>
@@ -7877,7 +7913,7 @@
           <w:sz w:val="22"/>
         </w:rPr>
       </w:pPr>
-      <w:hyperlink w:anchor="_Toc389680209" w:history="1">
+      <w:hyperlink w:anchor="_Toc389680988" w:history="1">
         <w:r>
           <w:rPr>
             <w:rStyle w:val="Hyperlink"/>
@@ -7904,7 +7940,7 @@
             <w:noProof/>
             <w:webHidden/>
           </w:rPr>
-          <w:instrText xml:space="preserve"> PAGEREF _Toc389680209 \h </w:instrText>
+          <w:instrText xml:space="preserve"> PAGEREF _Toc389680988 \h </w:instrText>
         </w:r>
         <w:r>
           <w:rPr>
@@ -7924,7 +7960,7 @@
             <w:noProof/>
             <w:webHidden/>
           </w:rPr>
-          <w:t>24</w:t>
+          <w:t>23</w:t>
         </w:r>
         <w:r>
           <w:rPr>
@@ -7947,7 +7983,7 @@
           <w:sz w:val="22"/>
         </w:rPr>
       </w:pPr>
-      <w:hyperlink w:anchor="_Toc389680210" w:history="1">
+      <w:hyperlink w:anchor="_Toc389680989" w:history="1">
         <w:r>
           <w:rPr>
             <w:rStyle w:val="Hyperlink"/>
@@ -7974,7 +8010,7 @@
             <w:noProof/>
             <w:webHidden/>
           </w:rPr>
-          <w:instrText xml:space="preserve"> PAGEREF _Toc389680210 \h </w:instrText>
+          <w:instrText xml:space="preserve"> PAGEREF _Toc389680989 \h </w:instrText>
         </w:r>
         <w:r>
           <w:rPr>
@@ -7994,7 +8030,7 @@
             <w:noProof/>
             <w:webHidden/>
           </w:rPr>
-          <w:t>25</w:t>
+          <w:t>24</w:t>
         </w:r>
         <w:r>
           <w:rPr>
@@ -8017,7 +8053,7 @@
           <w:sz w:val="22"/>
         </w:rPr>
       </w:pPr>
-      <w:hyperlink w:anchor="_Toc389680211" w:history="1">
+      <w:hyperlink w:anchor="_Toc389680990" w:history="1">
         <w:r>
           <w:rPr>
             <w:rStyle w:val="Hyperlink"/>
@@ -8044,7 +8080,7 @@
             <w:noProof/>
             <w:webHidden/>
           </w:rPr>
-          <w:instrText xml:space="preserve"> PAGEREF _Toc389680211 \h </w:instrText>
+          <w:instrText xml:space="preserve"> PAGEREF _Toc389680990 \h </w:instrText>
         </w:r>
         <w:r>
           <w:rPr>
@@ -8064,7 +8100,7 @@
             <w:noProof/>
             <w:webHidden/>
           </w:rPr>
-          <w:t>26</w:t>
+          <w:t>25</w:t>
         </w:r>
         <w:r>
           <w:rPr>
@@ -8087,7 +8123,7 @@
           <w:sz w:val="22"/>
         </w:rPr>
       </w:pPr>
-      <w:hyperlink w:anchor="_Toc389680212" w:history="1">
+      <w:hyperlink w:anchor="_Toc389680991" w:history="1">
         <w:r>
           <w:rPr>
             <w:rStyle w:val="Hyperlink"/>
@@ -8114,7 +8150,7 @@
             <w:noProof/>
             <w:webHidden/>
           </w:rPr>
-          <w:instrText xml:space="preserve"> PAGEREF _Toc389680212 \h </w:instrText>
+          <w:instrText xml:space="preserve"> PAGEREF _Toc389680991 \h </w:instrText>
         </w:r>
         <w:r>
           <w:rPr>
@@ -8134,7 +8170,7 @@
             <w:noProof/>
             <w:webHidden/>
           </w:rPr>
-          <w:t>27</w:t>
+          <w:t>26</w:t>
         </w:r>
         <w:r>
           <w:rPr>
@@ -8157,7 +8193,7 @@
           <w:sz w:val="22"/>
         </w:rPr>
       </w:pPr>
-      <w:hyperlink w:anchor="_Toc389680213" w:history="1">
+      <w:hyperlink w:anchor="_Toc389680992" w:history="1">
         <w:r>
           <w:rPr>
             <w:rStyle w:val="Hyperlink"/>
@@ -8184,7 +8220,7 @@
             <w:noProof/>
             <w:webHidden/>
           </w:rPr>
-          <w:instrText xml:space="preserve"> PAGEREF _Toc389680213 \h </w:instrText>
+          <w:instrText xml:space="preserve"> PAGEREF _Toc389680992 \h </w:instrText>
         </w:r>
         <w:r>
           <w:rPr>
@@ -8204,7 +8240,7 @@
             <w:noProof/>
             <w:webHidden/>
           </w:rPr>
-          <w:t>28</w:t>
+          <w:t>27</w:t>
         </w:r>
         <w:r>
           <w:rPr>
@@ -8227,7 +8263,7 @@
           <w:sz w:val="22"/>
         </w:rPr>
       </w:pPr>
-      <w:hyperlink w:anchor="_Toc389680214" w:history="1">
+      <w:hyperlink w:anchor="_Toc389680993" w:history="1">
         <w:r>
           <w:rPr>
             <w:rStyle w:val="Hyperlink"/>
@@ -8270,7 +8306,7 @@
             <w:noProof/>
             <w:webHidden/>
           </w:rPr>
-          <w:instrText xml:space="preserve"> PAGEREF _Toc389680214 \h </w:instrText>
+          <w:instrText xml:space="preserve"> PAGEREF _Toc389680993 \h </w:instrText>
         </w:r>
         <w:r>
           <w:rPr>
@@ -8290,7 +8326,7 @@
             <w:noProof/>
             <w:webHidden/>
           </w:rPr>
-          <w:t>29</w:t>
+          <w:t>28</w:t>
         </w:r>
         <w:r>
           <w:rPr>
@@ -8313,7 +8349,7 @@
           <w:sz w:val="22"/>
         </w:rPr>
       </w:pPr>
-      <w:hyperlink w:anchor="_Toc389680215" w:history="1">
+      <w:hyperlink w:anchor="_Toc389680994" w:history="1">
         <w:r>
           <w:rPr>
             <w:rStyle w:val="Hyperlink"/>
@@ -8355,7 +8391,7 @@
             <w:noProof/>
             <w:webHidden/>
           </w:rPr>
-          <w:instrText xml:space="preserve"> PAGEREF _Toc389680215 \h </w:instrText>
+          <w:instrText xml:space="preserve"> PAGEREF _Toc389680994 \h </w:instrText>
         </w:r>
         <w:r>
           <w:rPr>
@@ -8375,7 +8411,7 @@
             <w:noProof/>
             <w:webHidden/>
           </w:rPr>
-          <w:t>29</w:t>
+          <w:t>28</w:t>
         </w:r>
         <w:r>
           <w:rPr>
@@ -8398,7 +8434,7 @@
           <w:sz w:val="22"/>
         </w:rPr>
       </w:pPr>
-      <w:hyperlink w:anchor="_Toc389680216" w:history="1">
+      <w:hyperlink w:anchor="_Toc389680995" w:history="1">
         <w:r>
           <w:rPr>
             <w:rStyle w:val="Hyperlink"/>
@@ -8440,7 +8476,7 @@
             <w:noProof/>
             <w:webHidden/>
           </w:rPr>
-          <w:instrText xml:space="preserve"> PAGEREF _Toc389680216 \h </w:instrText>
+          <w:instrText xml:space="preserve"> PAGEREF _Toc389680995 \h </w:instrText>
         </w:r>
         <w:r>
           <w:rPr>
@@ -8460,7 +8496,7 @@
             <w:noProof/>
             <w:webHidden/>
           </w:rPr>
-          <w:t>29</w:t>
+          <w:t>28</w:t>
         </w:r>
         <w:r>
           <w:rPr>
@@ -8483,7 +8519,7 @@
           <w:sz w:val="22"/>
         </w:rPr>
       </w:pPr>
-      <w:hyperlink w:anchor="_Toc389680217" w:history="1">
+      <w:hyperlink w:anchor="_Toc389680996" w:history="1">
         <w:r>
           <w:rPr>
             <w:rStyle w:val="Hyperlink"/>
@@ -8510,7 +8546,7 @@
             <w:noProof/>
             <w:webHidden/>
           </w:rPr>
-          <w:instrText xml:space="preserve"> PAGEREF _Toc389680217 \h </w:instrText>
+          <w:instrText xml:space="preserve"> PAGEREF _Toc389680996 \h </w:instrText>
         </w:r>
         <w:r>
           <w:rPr>
@@ -8530,7 +8566,7 @@
             <w:noProof/>
             <w:webHidden/>
           </w:rPr>
-          <w:t>31</w:t>
+          <w:t>30</w:t>
         </w:r>
         <w:r>
           <w:rPr>
@@ -8553,7 +8589,7 @@
           <w:sz w:val="22"/>
         </w:rPr>
       </w:pPr>
-      <w:hyperlink w:anchor="_Toc389680218" w:history="1">
+      <w:hyperlink w:anchor="_Toc389680997" w:history="1">
         <w:r>
           <w:rPr>
             <w:rStyle w:val="Hyperlink"/>
@@ -8580,7 +8616,7 @@
             <w:noProof/>
             <w:webHidden/>
           </w:rPr>
-          <w:instrText xml:space="preserve"> PAGEREF _Toc389680218 \h </w:instrText>
+          <w:instrText xml:space="preserve"> PAGEREF _Toc389680997 \h </w:instrText>
         </w:r>
         <w:r>
           <w:rPr>
@@ -8600,7 +8636,7 @@
             <w:noProof/>
             <w:webHidden/>
           </w:rPr>
-          <w:t>31</w:t>
+          <w:t>30</w:t>
         </w:r>
         <w:r>
           <w:rPr>
@@ -8623,7 +8659,7 @@
           <w:sz w:val="22"/>
         </w:rPr>
       </w:pPr>
-      <w:hyperlink w:anchor="_Toc389680219" w:history="1">
+      <w:hyperlink w:anchor="_Toc389680998" w:history="1">
         <w:r>
           <w:rPr>
             <w:rStyle w:val="Hyperlink"/>
@@ -8650,7 +8686,7 @@
             <w:noProof/>
             <w:webHidden/>
           </w:rPr>
-          <w:instrText xml:space="preserve"> PAGEREF _Toc389680219 \h </w:instrText>
+          <w:instrText xml:space="preserve"> PAGEREF _Toc389680998 \h </w:instrText>
         </w:r>
         <w:r>
           <w:rPr>
@@ -8670,7 +8706,7 @@
             <w:noProof/>
             <w:webHidden/>
           </w:rPr>
-          <w:t>32</w:t>
+          <w:t>31</w:t>
         </w:r>
         <w:r>
           <w:rPr>
@@ -8693,7 +8729,7 @@
           <w:sz w:val="22"/>
         </w:rPr>
       </w:pPr>
-      <w:hyperlink w:anchor="_Toc389680220" w:history="1">
+      <w:hyperlink w:anchor="_Toc389680999" w:history="1">
         <w:r>
           <w:rPr>
             <w:rStyle w:val="Hyperlink"/>
@@ -8720,7 +8756,7 @@
             <w:noProof/>
             <w:webHidden/>
           </w:rPr>
-          <w:instrText xml:space="preserve"> PAGEREF _Toc389680220 \h </w:instrText>
+          <w:instrText xml:space="preserve"> PAGEREF _Toc389680999 \h </w:instrText>
         </w:r>
         <w:r>
           <w:rPr>
@@ -8740,7 +8776,7 @@
             <w:noProof/>
             <w:webHidden/>
           </w:rPr>
-          <w:t>33</w:t>
+          <w:t>32</w:t>
         </w:r>
         <w:r>
           <w:rPr>
@@ -8763,7 +8799,7 @@
           <w:sz w:val="22"/>
         </w:rPr>
       </w:pPr>
-      <w:hyperlink w:anchor="_Toc389680221" w:history="1">
+      <w:hyperlink w:anchor="_Toc389681000" w:history="1">
         <w:r>
           <w:rPr>
             <w:rStyle w:val="Hyperlink"/>
@@ -8790,7 +8826,7 @@
             <w:noProof/>
             <w:webHidden/>
           </w:rPr>
-          <w:instrText xml:space="preserve"> PAGEREF _Toc389680221 \h </w:instrText>
+          <w:instrText xml:space="preserve"> PAGEREF _Toc389681000 \h </w:instrText>
         </w:r>
         <w:r>
           <w:rPr>
@@ -8810,7 +8846,7 @@
             <w:noProof/>
             <w:webHidden/>
           </w:rPr>
-          <w:t>34</w:t>
+          <w:t>33</w:t>
         </w:r>
         <w:r>
           <w:rPr>
@@ -8833,7 +8869,7 @@
           <w:sz w:val="22"/>
         </w:rPr>
       </w:pPr>
-      <w:hyperlink w:anchor="_Toc389680222" w:history="1">
+      <w:hyperlink w:anchor="_Toc389681001" w:history="1">
         <w:r>
           <w:rPr>
             <w:rStyle w:val="Hyperlink"/>
@@ -8860,7 +8896,7 @@
             <w:noProof/>
             <w:webHidden/>
           </w:rPr>
-          <w:instrText xml:space="preserve"> PAGEREF _Toc389680222 \h </w:instrText>
+          <w:instrText xml:space="preserve"> PAGEREF _Toc389681001 \h </w:instrText>
         </w:r>
         <w:r>
           <w:rPr>
@@ -8880,94 +8916,7 @@
             <w:noProof/>
             <w:webHidden/>
           </w:rPr>
-          <w:t>34</w:t>
-        </w:r>
-        <w:r>
-          <w:rPr>
-            <w:noProof/>
-            <w:webHidden/>
-          </w:rPr>
-          <w:fldChar w:fldCharType="end"/>
-        </w:r>
-      </w:hyperlink>
-    </w:p>
-    <w:p>
-      <w:pPr>
-        <w:pStyle w:val="TableofFigures"/>
-        <w:tabs>
-          <w:tab w:val="left" w:pos="520"/>
-          <w:tab w:val="right" w:leader="dot" w:pos="9062"/>
-        </w:tabs>
-        <w:rPr>
-          <w:rFonts w:asciiTheme="minorHAnsi" w:eastAsiaTheme="minorEastAsia" w:hAnsiTheme="minorHAnsi"/>
-          <w:noProof/>
-          <w:sz w:val="22"/>
-        </w:rPr>
-      </w:pPr>
-      <w:hyperlink w:anchor="_Toc389680223" w:history="1">
-        <w:r>
-          <w:rPr>
-            <w:rStyle w:val="Hyperlink"/>
-            <w:rFonts w:cs="Times New Roman"/>
-            <w:noProof/>
-          </w:rPr>
-          <w:t>-</w:t>
-        </w:r>
-        <w:r>
-          <w:rPr>
-            <w:rFonts w:asciiTheme="minorHAnsi" w:eastAsiaTheme="minorEastAsia" w:hAnsiTheme="minorHAnsi"/>
-            <w:noProof/>
-            <w:sz w:val="22"/>
-          </w:rPr>
-          <w:tab/>
-        </w:r>
-        <w:r>
-          <w:rPr>
-            <w:rStyle w:val="Hyperlink"/>
-            <w:noProof/>
-          </w:rPr>
-          <w:t>Hình 4.3 – Giao diện dòng lệnh qua UART</w:t>
-        </w:r>
-        <w:r>
-          <w:rPr>
-            <w:noProof/>
-            <w:webHidden/>
-          </w:rPr>
-          <w:tab/>
-        </w:r>
-        <w:r>
-          <w:rPr>
-            <w:noProof/>
-            <w:webHidden/>
-          </w:rPr>
-          <w:fldChar w:fldCharType="begin"/>
-        </w:r>
-        <w:r>
-          <w:rPr>
-            <w:noProof/>
-            <w:webHidden/>
-          </w:rPr>
-          <w:instrText xml:space="preserve"> PAGEREF _Toc389680223 \h </w:instrText>
-        </w:r>
-        <w:r>
-          <w:rPr>
-            <w:noProof/>
-            <w:webHidden/>
-          </w:rPr>
-        </w:r>
-        <w:r>
-          <w:rPr>
-            <w:noProof/>
-            <w:webHidden/>
-          </w:rPr>
-          <w:fldChar w:fldCharType="separate"/>
-        </w:r>
-        <w:r>
-          <w:rPr>
-            <w:noProof/>
-            <w:webHidden/>
-          </w:rPr>
-          <w:t>35</w:t>
+          <w:t>33</w:t>
         </w:r>
         <w:r>
           <w:rPr>
@@ -8990,13 +8939,13 @@
           <w:sz w:val="22"/>
         </w:rPr>
       </w:pPr>
-      <w:hyperlink w:anchor="_Toc389680224" w:history="1">
+      <w:hyperlink w:anchor="_Toc389681002" w:history="1">
         <w:r>
           <w:rPr>
             <w:rStyle w:val="Hyperlink"/>
             <w:noProof/>
           </w:rPr>
-          <w:t>Hình 4.4 – Đặc tuyến biên độ mạch tiền khuếch đại</w:t>
+          <w:t>Hình 4.3 – Giao diện dòng lệnh qua UART</w:t>
         </w:r>
         <w:r>
           <w:rPr>
@@ -9017,7 +8966,7 @@
             <w:noProof/>
             <w:webHidden/>
           </w:rPr>
-          <w:instrText xml:space="preserve"> PAGEREF _Toc389680224 \h </w:instrText>
+          <w:instrText xml:space="preserve"> PAGEREF _Toc389681002 \h </w:instrText>
         </w:r>
         <w:r>
           <w:rPr>
@@ -9037,7 +8986,7 @@
             <w:noProof/>
             <w:webHidden/>
           </w:rPr>
-          <w:t>36</w:t>
+          <w:t>34</w:t>
         </w:r>
         <w:r>
           <w:rPr>
@@ -9060,13 +9009,13 @@
           <w:sz w:val="22"/>
         </w:rPr>
       </w:pPr>
-      <w:hyperlink w:anchor="_Toc389680225" w:history="1">
+      <w:hyperlink w:anchor="_Toc389681003" w:history="1">
         <w:r>
           <w:rPr>
             <w:rStyle w:val="Hyperlink"/>
             <w:noProof/>
           </w:rPr>
-          <w:t>Hình 4.5 – Đặc tuyến biên – tần mạch khử chồng phổ AAF</w:t>
+          <w:t>Hình 4.4 – Đặc tuyến biên độ mạch tiền khuếch đại</w:t>
         </w:r>
         <w:r>
           <w:rPr>
@@ -9087,7 +9036,7 @@
             <w:noProof/>
             <w:webHidden/>
           </w:rPr>
-          <w:instrText xml:space="preserve"> PAGEREF _Toc389680225 \h </w:instrText>
+          <w:instrText xml:space="preserve"> PAGEREF _Toc389681003 \h </w:instrText>
         </w:r>
         <w:r>
           <w:rPr>
@@ -9107,7 +9056,7 @@
             <w:noProof/>
             <w:webHidden/>
           </w:rPr>
-          <w:t>36</w:t>
+          <w:t>35</w:t>
         </w:r>
         <w:r>
           <w:rPr>
@@ -9130,13 +9079,13 @@
           <w:sz w:val="22"/>
         </w:rPr>
       </w:pPr>
-      <w:hyperlink w:anchor="_Toc389680226" w:history="1">
+      <w:hyperlink w:anchor="_Toc389681004" w:history="1">
         <w:r>
           <w:rPr>
             <w:rStyle w:val="Hyperlink"/>
             <w:noProof/>
           </w:rPr>
-          <w:t>Hình 4.6 – Quá trình lấy mẫu tín hiệu</w:t>
+          <w:t>Hình 4.5 – Đặc tuyến biên – tần mạch khử chồng phổ AAF</w:t>
         </w:r>
         <w:r>
           <w:rPr>
@@ -9157,7 +9106,7 @@
             <w:noProof/>
             <w:webHidden/>
           </w:rPr>
-          <w:instrText xml:space="preserve"> PAGEREF _Toc389680226 \h </w:instrText>
+          <w:instrText xml:space="preserve"> PAGEREF _Toc389681004 \h </w:instrText>
         </w:r>
         <w:r>
           <w:rPr>
@@ -9177,7 +9126,7 @@
             <w:noProof/>
             <w:webHidden/>
           </w:rPr>
-          <w:t>37</w:t>
+          <w:t>35</w:t>
         </w:r>
         <w:r>
           <w:rPr>
@@ -9200,13 +9149,13 @@
           <w:sz w:val="22"/>
         </w:rPr>
       </w:pPr>
-      <w:hyperlink w:anchor="_Toc389680227" w:history="1">
+      <w:hyperlink w:anchor="_Toc389681005" w:history="1">
         <w:r>
           <w:rPr>
             <w:rStyle w:val="Hyperlink"/>
             <w:noProof/>
           </w:rPr>
-          <w:t>Hình 4.7 – Tín hiệu PWM</w:t>
+          <w:t>Hình 4.6 – Quá trình lấy mẫu tín hiệu</w:t>
         </w:r>
         <w:r>
           <w:rPr>
@@ -9227,7 +9176,7 @@
             <w:noProof/>
             <w:webHidden/>
           </w:rPr>
-          <w:instrText xml:space="preserve"> PAGEREF _Toc389680227 \h </w:instrText>
+          <w:instrText xml:space="preserve"> PAGEREF _Toc389681005 \h </w:instrText>
         </w:r>
         <w:r>
           <w:rPr>
@@ -9247,7 +9196,7 @@
             <w:noProof/>
             <w:webHidden/>
           </w:rPr>
-          <w:t>38</w:t>
+          <w:t>36</w:t>
         </w:r>
         <w:r>
           <w:rPr>
@@ -9270,13 +9219,13 @@
           <w:sz w:val="22"/>
         </w:rPr>
       </w:pPr>
-      <w:hyperlink w:anchor="_Toc389680228" w:history="1">
+      <w:hyperlink w:anchor="_Toc389681006" w:history="1">
         <w:r>
           <w:rPr>
             <w:rStyle w:val="Hyperlink"/>
             <w:noProof/>
           </w:rPr>
-          <w:t>Hình 4.8 – Tín hiệu sine 500 Hz</w:t>
+          <w:t>Hình 4.7 – Tín hiệu PWM</w:t>
         </w:r>
         <w:r>
           <w:rPr>
@@ -9297,7 +9246,7 @@
             <w:noProof/>
             <w:webHidden/>
           </w:rPr>
-          <w:instrText xml:space="preserve"> PAGEREF _Toc389680228 \h </w:instrText>
+          <w:instrText xml:space="preserve"> PAGEREF _Toc389681006 \h </w:instrText>
         </w:r>
         <w:r>
           <w:rPr>
@@ -9317,7 +9266,7 @@
             <w:noProof/>
             <w:webHidden/>
           </w:rPr>
-          <w:t>38</w:t>
+          <w:t>37</w:t>
         </w:r>
         <w:r>
           <w:rPr>
@@ -9340,13 +9289,13 @@
           <w:sz w:val="22"/>
         </w:rPr>
       </w:pPr>
-      <w:hyperlink w:anchor="_Toc389680229" w:history="1">
+      <w:hyperlink w:anchor="_Toc389681007" w:history="1">
         <w:r>
           <w:rPr>
             <w:rStyle w:val="Hyperlink"/>
             <w:noProof/>
           </w:rPr>
-          <w:t>Hình 4.9 – Tín hiệu sine 1000 Hz</w:t>
+          <w:t>Hình 4.8 – Tín hiệu sine 500 Hz</w:t>
         </w:r>
         <w:r>
           <w:rPr>
@@ -9367,7 +9316,7 @@
             <w:noProof/>
             <w:webHidden/>
           </w:rPr>
-          <w:instrText xml:space="preserve"> PAGEREF _Toc389680229 \h </w:instrText>
+          <w:instrText xml:space="preserve"> PAGEREF _Toc389681007 \h </w:instrText>
         </w:r>
         <w:r>
           <w:rPr>
@@ -9387,7 +9336,7 @@
             <w:noProof/>
             <w:webHidden/>
           </w:rPr>
-          <w:t>38</w:t>
+          <w:t>37</w:t>
         </w:r>
         <w:r>
           <w:rPr>
@@ -9410,13 +9359,13 @@
           <w:sz w:val="22"/>
         </w:rPr>
       </w:pPr>
-      <w:hyperlink w:anchor="_Toc389680230" w:history="1">
+      <w:hyperlink w:anchor="_Toc389681008" w:history="1">
         <w:r>
           <w:rPr>
             <w:rStyle w:val="Hyperlink"/>
             <w:noProof/>
           </w:rPr>
-          <w:t>Hình 4.10 – Tín hiệu sine 1500 Hz</w:t>
+          <w:t>Hình 4.9 – Tín hiệu sine 1000 Hz</w:t>
         </w:r>
         <w:r>
           <w:rPr>
@@ -9437,7 +9386,7 @@
             <w:noProof/>
             <w:webHidden/>
           </w:rPr>
-          <w:instrText xml:space="preserve"> PAGEREF _Toc389680230 \h </w:instrText>
+          <w:instrText xml:space="preserve"> PAGEREF _Toc389681008 \h </w:instrText>
         </w:r>
         <w:r>
           <w:rPr>
@@ -9457,7 +9406,7 @@
             <w:noProof/>
             <w:webHidden/>
           </w:rPr>
-          <w:t>38</w:t>
+          <w:t>37</w:t>
         </w:r>
         <w:r>
           <w:rPr>
@@ -9480,13 +9429,13 @@
           <w:sz w:val="22"/>
         </w:rPr>
       </w:pPr>
-      <w:hyperlink w:anchor="_Toc389680231" w:history="1">
+      <w:hyperlink w:anchor="_Toc389681009" w:history="1">
         <w:r>
           <w:rPr>
             <w:rStyle w:val="Hyperlink"/>
             <w:noProof/>
           </w:rPr>
-          <w:t>Hình 4.11 – Tín hiệu sine 2000 Hz</w:t>
+          <w:t>Hình 4.10 – Tín hiệu sine 1500 Hz</w:t>
         </w:r>
         <w:r>
           <w:rPr>
@@ -9507,7 +9456,7 @@
             <w:noProof/>
             <w:webHidden/>
           </w:rPr>
-          <w:instrText xml:space="preserve"> PAGEREF _Toc389680231 \h </w:instrText>
+          <w:instrText xml:space="preserve"> PAGEREF _Toc389681009 \h </w:instrText>
         </w:r>
         <w:r>
           <w:rPr>
@@ -9527,7 +9476,7 @@
             <w:noProof/>
             <w:webHidden/>
           </w:rPr>
-          <w:t>38</w:t>
+          <w:t>37</w:t>
         </w:r>
         <w:r>
           <w:rPr>
@@ -9550,13 +9499,13 @@
           <w:sz w:val="22"/>
         </w:rPr>
       </w:pPr>
-      <w:hyperlink w:anchor="_Toc389680232" w:history="1">
+      <w:hyperlink w:anchor="_Toc389681010" w:history="1">
         <w:r>
           <w:rPr>
             <w:rStyle w:val="Hyperlink"/>
             <w:noProof/>
           </w:rPr>
-          <w:t>Hình 4.12 – Hoạt động của hệ thống với tín hiệu và tạp âm</w:t>
+          <w:t>Hình 4.11 – Tín hiệu sine 2000 Hz</w:t>
         </w:r>
         <w:r>
           <w:rPr>
@@ -9577,7 +9526,7 @@
             <w:noProof/>
             <w:webHidden/>
           </w:rPr>
-          <w:instrText xml:space="preserve"> PAGEREF _Toc389680232 \h </w:instrText>
+          <w:instrText xml:space="preserve"> PAGEREF _Toc389681010 \h </w:instrText>
         </w:r>
         <w:r>
           <w:rPr>
@@ -9597,7 +9546,7 @@
             <w:noProof/>
             <w:webHidden/>
           </w:rPr>
-          <w:t>1</w:t>
+          <w:t>37</w:t>
         </w:r>
         <w:r>
           <w:rPr>
@@ -9620,12 +9569,82 @@
           <w:sz w:val="22"/>
         </w:rPr>
       </w:pPr>
-      <w:hyperlink w:anchor="_Toc389680233" w:history="1">
+      <w:hyperlink w:anchor="_Toc389681011" w:history="1">
         <w:r>
           <w:rPr>
             <w:rStyle w:val="Hyperlink"/>
             <w:noProof/>
           </w:rPr>
+          <w:t>Hình 4.12 – Hoạt động của hệ thống với tín hiệu và tạp âm</w:t>
+        </w:r>
+        <w:r>
+          <w:rPr>
+            <w:noProof/>
+            <w:webHidden/>
+          </w:rPr>
+          <w:tab/>
+        </w:r>
+        <w:r>
+          <w:rPr>
+            <w:noProof/>
+            <w:webHidden/>
+          </w:rPr>
+          <w:fldChar w:fldCharType="begin"/>
+        </w:r>
+        <w:r>
+          <w:rPr>
+            <w:noProof/>
+            <w:webHidden/>
+          </w:rPr>
+          <w:instrText xml:space="preserve"> PAGEREF _Toc389681011 \h </w:instrText>
+        </w:r>
+        <w:r>
+          <w:rPr>
+            <w:noProof/>
+            <w:webHidden/>
+          </w:rPr>
+        </w:r>
+        <w:r>
+          <w:rPr>
+            <w:noProof/>
+            <w:webHidden/>
+          </w:rPr>
+          <w:fldChar w:fldCharType="separate"/>
+        </w:r>
+        <w:r>
+          <w:rPr>
+            <w:noProof/>
+            <w:webHidden/>
+          </w:rPr>
+          <w:t>1</w:t>
+        </w:r>
+        <w:r>
+          <w:rPr>
+            <w:noProof/>
+            <w:webHidden/>
+          </w:rPr>
+          <w:fldChar w:fldCharType="end"/>
+        </w:r>
+      </w:hyperlink>
+    </w:p>
+    <w:p>
+      <w:pPr>
+        <w:pStyle w:val="TableofFigures"/>
+        <w:tabs>
+          <w:tab w:val="right" w:leader="dot" w:pos="9062"/>
+        </w:tabs>
+        <w:rPr>
+          <w:rFonts w:asciiTheme="minorHAnsi" w:eastAsiaTheme="minorEastAsia" w:hAnsiTheme="minorHAnsi"/>
+          <w:noProof/>
+          <w:sz w:val="22"/>
+        </w:rPr>
+      </w:pPr>
+      <w:hyperlink w:anchor="_Toc389681012" w:history="1">
+        <w:r>
+          <w:rPr>
+            <w:rStyle w:val="Hyperlink"/>
+            <w:noProof/>
+          </w:rPr>
           <w:t>Hình 4.13 – Nhân bộ lọc thông thấp FIR trong thiết kế</w:t>
         </w:r>
         <w:r>
@@ -9647,7 +9666,7 @@
             <w:noProof/>
             <w:webHidden/>
           </w:rPr>
-          <w:instrText xml:space="preserve"> PAGEREF _Toc389680233 \h </w:instrText>
+          <w:instrText xml:space="preserve"> PAGEREF _Toc389681012 \h </w:instrText>
         </w:r>
         <w:r>
           <w:rPr>
@@ -10979,7 +10998,7 @@
         <w:jc w:val="center"/>
       </w:pPr>
       <w:bookmarkStart w:id="3" w:name="_Ref389300252"/>
-      <w:bookmarkStart w:id="4" w:name="_Toc389680185"/>
+      <w:bookmarkStart w:id="4" w:name="_Toc389680964"/>
       <w:r>
         <w:t xml:space="preserve">Hình </w:t>
       </w:r>
@@ -11699,7 +11718,7 @@
         <w:jc w:val="center"/>
       </w:pPr>
       <w:bookmarkStart w:id="15" w:name="_Ref389566274"/>
-      <w:bookmarkStart w:id="16" w:name="_Toc389680186"/>
+      <w:bookmarkStart w:id="16" w:name="_Toc389680965"/>
       <w:r>
         <w:t xml:space="preserve">Hình </w:t>
       </w:r>
@@ -12699,7 +12718,7 @@
         <w:jc w:val="center"/>
       </w:pPr>
       <w:bookmarkStart w:id="20" w:name="_Ref389300311"/>
-      <w:bookmarkStart w:id="21" w:name="_Toc389680187"/>
+      <w:bookmarkStart w:id="21" w:name="_Toc389680966"/>
       <w:r>
         <w:t xml:space="preserve">Hình </w:t>
       </w:r>
@@ -13088,7 +13107,7 @@
         <w:ind w:left="720"/>
         <w:jc w:val="center"/>
       </w:pPr>
-      <w:bookmarkStart w:id="24" w:name="_Toc389680188"/>
+      <w:bookmarkStart w:id="24" w:name="_Toc389680967"/>
       <w:r>
         <w:t xml:space="preserve">Hình </w:t>
       </w:r>
@@ -13883,7 +13902,7 @@
         <w:jc w:val="center"/>
       </w:pPr>
       <w:bookmarkStart w:id="26" w:name="_Ref389300347"/>
-      <w:bookmarkStart w:id="27" w:name="_Toc389680189"/>
+      <w:bookmarkStart w:id="27" w:name="_Toc389680968"/>
       <w:r>
         <w:t xml:space="preserve">Hình </w:t>
       </w:r>
@@ -14483,7 +14502,7 @@
         </w:rPr>
       </w:pPr>
       <w:bookmarkStart w:id="28" w:name="_Ref389567411"/>
-      <w:bookmarkStart w:id="29" w:name="_Toc389680190"/>
+      <w:bookmarkStart w:id="29" w:name="_Toc389680969"/>
       <w:r>
         <w:t xml:space="preserve">Hình </w:t>
       </w:r>
@@ -14584,7 +14603,7 @@
         <w:jc w:val="center"/>
       </w:pPr>
       <w:bookmarkStart w:id="30" w:name="_Ref389568176"/>
-      <w:bookmarkStart w:id="31" w:name="_Toc389680191"/>
+      <w:bookmarkStart w:id="31" w:name="_Toc389680970"/>
       <w:r>
         <w:t xml:space="preserve">Hình </w:t>
       </w:r>
@@ -15115,7 +15134,7 @@
         <w:jc w:val="center"/>
       </w:pPr>
       <w:bookmarkStart w:id="32" w:name="_Ref389569017"/>
-      <w:bookmarkStart w:id="33" w:name="_Toc389680192"/>
+      <w:bookmarkStart w:id="33" w:name="_Toc389680971"/>
       <w:r>
         <w:t xml:space="preserve">Hình </w:t>
       </w:r>
@@ -15238,7 +15257,7 @@
         </w:rPr>
       </w:pPr>
       <w:bookmarkStart w:id="34" w:name="_Ref389300402"/>
-      <w:bookmarkStart w:id="35" w:name="_Toc389680193"/>
+      <w:bookmarkStart w:id="35" w:name="_Toc389680972"/>
       <w:r>
         <w:t xml:space="preserve">Hình </w:t>
       </w:r>
@@ -16054,7 +16073,7 @@
         <w:jc w:val="center"/>
       </w:pPr>
       <w:bookmarkStart w:id="40" w:name="_Ref389523492"/>
-      <w:bookmarkStart w:id="41" w:name="_Toc389680194"/>
+      <w:bookmarkStart w:id="41" w:name="_Toc389680973"/>
       <w:r>
         <w:t xml:space="preserve">Hình </w:t>
       </w:r>
@@ -16570,7 +16589,7 @@
         <w:pStyle w:val="Caption"/>
         <w:jc w:val="center"/>
       </w:pPr>
-      <w:bookmarkStart w:id="44" w:name="_Toc389680195"/>
+      <w:bookmarkStart w:id="44" w:name="_Toc389680974"/>
       <w:r>
         <w:t xml:space="preserve">Hình </w:t>
       </w:r>
@@ -16679,6 +16698,9 @@
           <w:right w:val="single" w:sz="4" w:space="4" w:color="auto"/>
         </w:pBdr>
       </w:pPr>
+      <w:r>
+        <w:tab/>
+      </w:r>
       <w:r>
         <w:t>Chương này đưa ra sơ đồ kết nối phần cứng cũng như chi tiết các mạch cần thiết trong hệ thống.</w:t>
       </w:r>
@@ -16761,7 +16783,7 @@
         <w:jc w:val="center"/>
       </w:pPr>
       <w:bookmarkStart w:id="47" w:name="_Ref389300493"/>
-      <w:bookmarkStart w:id="48" w:name="_Toc389680196"/>
+      <w:bookmarkStart w:id="48" w:name="_Toc389680975"/>
       <w:r>
         <w:t xml:space="preserve">Hình </w:t>
       </w:r>
@@ -17070,7 +17092,7 @@
         <w:jc w:val="center"/>
       </w:pPr>
       <w:bookmarkStart w:id="52" w:name="_Ref389300571"/>
-      <w:bookmarkStart w:id="53" w:name="_Toc389680197"/>
+      <w:bookmarkStart w:id="53" w:name="_Toc389680976"/>
       <w:r>
         <w:t xml:space="preserve">Hình </w:t>
       </w:r>
@@ -17435,7 +17457,7 @@
         <w:pStyle w:val="Caption"/>
         <w:jc w:val="center"/>
       </w:pPr>
-      <w:bookmarkStart w:id="56" w:name="_Toc389680198"/>
+      <w:bookmarkStart w:id="56" w:name="_Toc389680977"/>
       <w:r>
         <w:t xml:space="preserve">Hình </w:t>
       </w:r>
@@ -17815,7 +17837,7 @@
         <w:jc w:val="center"/>
       </w:pPr>
       <w:bookmarkStart w:id="59" w:name="_Ref389300645"/>
-      <w:bookmarkStart w:id="60" w:name="_Toc389680199"/>
+      <w:bookmarkStart w:id="60" w:name="_Toc389680978"/>
       <w:r>
         <w:t xml:space="preserve">Hình </w:t>
       </w:r>
@@ -18238,7 +18260,7 @@
         <w:jc w:val="center"/>
       </w:pPr>
       <w:bookmarkStart w:id="63" w:name="_Ref389300683"/>
-      <w:bookmarkStart w:id="64" w:name="_Toc389680200"/>
+      <w:bookmarkStart w:id="64" w:name="_Toc389680979"/>
       <w:r>
         <w:t xml:space="preserve">Hình </w:t>
       </w:r>
@@ -18616,7 +18638,7 @@
         <w:jc w:val="center"/>
       </w:pPr>
       <w:bookmarkStart w:id="67" w:name="_Ref389300966"/>
-      <w:bookmarkStart w:id="68" w:name="_Toc389680201"/>
+      <w:bookmarkStart w:id="68" w:name="_Toc389680980"/>
       <w:r>
         <w:t xml:space="preserve">Hình </w:t>
       </w:r>
@@ -19084,7 +19106,7 @@
         <w:jc w:val="center"/>
       </w:pPr>
       <w:bookmarkStart w:id="70" w:name="_Ref389300874"/>
-      <w:bookmarkStart w:id="71" w:name="_Toc389680202"/>
+      <w:bookmarkStart w:id="71" w:name="_Toc389680981"/>
       <w:r>
         <w:t xml:space="preserve">Hình </w:t>
       </w:r>
@@ -19518,7 +19540,7 @@
         <w:jc w:val="center"/>
       </w:pPr>
       <w:bookmarkStart w:id="73" w:name="_Ref389301096"/>
-      <w:bookmarkStart w:id="74" w:name="_Toc389680203"/>
+      <w:bookmarkStart w:id="74" w:name="_Toc389680982"/>
       <w:r>
         <w:t xml:space="preserve">Hình </w:t>
       </w:r>
@@ -19646,7 +19668,7 @@
         <w:pStyle w:val="Caption"/>
         <w:jc w:val="center"/>
       </w:pPr>
-      <w:bookmarkStart w:id="75" w:name="_Toc389680204"/>
+      <w:bookmarkStart w:id="75" w:name="_Toc389680983"/>
       <w:r>
         <w:t xml:space="preserve">Hình </w:t>
       </w:r>
@@ -19754,6 +19776,9 @@
           <w:right w:val="single" w:sz="4" w:space="4" w:color="auto"/>
         </w:pBdr>
       </w:pPr>
+      <w:r>
+        <w:tab/>
+      </w:r>
       <w:r>
         <w:t>Chương này trình bày cấu trúc phần mềm hệ thống và các thiết kế mô-đun phần mềm phục vụ cho các thao tác lấy mẫu tín hiệu, xử lí tín hiệu và quản lí dữ liệu.</w:t>
       </w:r>
@@ -19926,7 +19951,7 @@
         <w:jc w:val="center"/>
       </w:pPr>
       <w:bookmarkStart w:id="88" w:name="_Ref389301185"/>
-      <w:bookmarkStart w:id="89" w:name="_Toc389680205"/>
+      <w:bookmarkStart w:id="89" w:name="_Toc389680984"/>
       <w:r>
         <w:t xml:space="preserve">Hình </w:t>
       </w:r>
@@ -21869,7 +21894,7 @@
                                 <w:noProof/>
                               </w:rPr>
                             </w:pPr>
-                            <w:bookmarkStart w:id="98" w:name="_Toc389680206"/>
+                            <w:bookmarkStart w:id="98" w:name="_Toc389680985"/>
                             <w:r>
                               <w:t xml:space="preserve">Hình </w:t>
                             </w:r>
@@ -21951,7 +21976,7 @@
                           <w:noProof/>
                         </w:rPr>
                       </w:pPr>
-                      <w:bookmarkStart w:id="99" w:name="_Toc389680206"/>
+                      <w:bookmarkStart w:id="99" w:name="_Toc389680985"/>
                       <w:r>
                         <w:t xml:space="preserve">Hình </w:t>
                       </w:r>
@@ -22669,7 +22694,7 @@
         <w:pStyle w:val="Caption"/>
         <w:jc w:val="center"/>
       </w:pPr>
-      <w:bookmarkStart w:id="105" w:name="_Toc389680207"/>
+      <w:bookmarkStart w:id="105" w:name="_Toc389680986"/>
       <w:r>
         <w:t xml:space="preserve">Hình </w:t>
       </w:r>
@@ -22853,7 +22878,7 @@
         <w:pStyle w:val="Caption"/>
         <w:jc w:val="center"/>
       </w:pPr>
-      <w:bookmarkStart w:id="107" w:name="_Toc389680208"/>
+      <w:bookmarkStart w:id="107" w:name="_Toc389680987"/>
       <w:r>
         <w:lastRenderedPageBreak/>
         <w:t xml:space="preserve">Hình </w:t>
@@ -23128,7 +23153,7 @@
         <w:jc w:val="center"/>
       </w:pPr>
       <w:bookmarkStart w:id="110" w:name="_Ref389301376"/>
-      <w:bookmarkStart w:id="111" w:name="_Toc389680209"/>
+      <w:bookmarkStart w:id="111" w:name="_Toc389680988"/>
       <w:r>
         <w:t xml:space="preserve">Hình </w:t>
       </w:r>
@@ -24111,7 +24136,7 @@
         <w:pStyle w:val="Caption"/>
         <w:jc w:val="center"/>
       </w:pPr>
-      <w:bookmarkStart w:id="114" w:name="_Toc389680210"/>
+      <w:bookmarkStart w:id="114" w:name="_Toc389680989"/>
       <w:r>
         <w:t xml:space="preserve">Hình </w:t>
       </w:r>
@@ -24515,7 +24540,7 @@
         <w:jc w:val="center"/>
       </w:pPr>
       <w:bookmarkStart w:id="119" w:name="_Ref389301402"/>
-      <w:bookmarkStart w:id="120" w:name="_Toc389680211"/>
+      <w:bookmarkStart w:id="120" w:name="_Toc389680990"/>
       <w:r>
         <w:t xml:space="preserve">Hình </w:t>
       </w:r>
@@ -24772,7 +24797,7 @@
         <w:jc w:val="center"/>
       </w:pPr>
       <w:bookmarkStart w:id="121" w:name="_Ref389301468"/>
-      <w:bookmarkStart w:id="122" w:name="_Toc389680212"/>
+      <w:bookmarkStart w:id="122" w:name="_Toc389680991"/>
       <w:r>
         <w:t xml:space="preserve">Hình </w:t>
       </w:r>
@@ -24987,7 +25012,7 @@
         <w:jc w:val="center"/>
       </w:pPr>
       <w:bookmarkStart w:id="123" w:name="_Ref389301611"/>
-      <w:bookmarkStart w:id="124" w:name="_Toc389680213"/>
+      <w:bookmarkStart w:id="124" w:name="_Toc389680992"/>
       <w:r>
         <w:t xml:space="preserve">Hình </w:t>
       </w:r>
@@ -25362,7 +25387,7 @@
           <w:rFonts w:cs="Times New Roman"/>
         </w:rPr>
       </w:pPr>
-      <w:bookmarkStart w:id="126" w:name="_Toc389680214"/>
+      <w:bookmarkStart w:id="126" w:name="_Toc389680993"/>
       <w:r>
         <w:t xml:space="preserve">Hình </w:t>
       </w:r>
@@ -25510,7 +25535,7 @@
         <w:jc w:val="center"/>
       </w:pPr>
       <w:bookmarkStart w:id="127" w:name="_Ref389301633"/>
-      <w:bookmarkStart w:id="128" w:name="_Toc389680215"/>
+      <w:bookmarkStart w:id="128" w:name="_Toc389680994"/>
       <w:r>
         <w:t xml:space="preserve">Hình </w:t>
       </w:r>
@@ -25648,7 +25673,7 @@
         <w:jc w:val="center"/>
       </w:pPr>
       <w:bookmarkStart w:id="129" w:name="_Ref389301637"/>
-      <w:bookmarkStart w:id="130" w:name="_Toc389680216"/>
+      <w:bookmarkStart w:id="130" w:name="_Toc389680995"/>
       <w:r>
         <w:t xml:space="preserve">Hình </w:t>
       </w:r>
@@ -26346,7 +26371,7 @@
         <w:jc w:val="center"/>
       </w:pPr>
       <w:bookmarkStart w:id="137" w:name="_Ref389301641"/>
-      <w:bookmarkStart w:id="138" w:name="_Toc389680217"/>
+      <w:bookmarkStart w:id="138" w:name="_Toc389680996"/>
       <w:r>
         <w:t xml:space="preserve">Hình </w:t>
       </w:r>
@@ -26511,7 +26536,7 @@
         <w:jc w:val="center"/>
       </w:pPr>
       <w:bookmarkStart w:id="139" w:name="_Ref389301829"/>
-      <w:bookmarkStart w:id="140" w:name="_Toc389680218"/>
+      <w:bookmarkStart w:id="140" w:name="_Toc389680997"/>
       <w:r>
         <w:t xml:space="preserve">Hình </w:t>
       </w:r>
@@ -26677,7 +26702,7 @@
         <w:jc w:val="center"/>
       </w:pPr>
       <w:bookmarkStart w:id="141" w:name="_Ref389301848"/>
-      <w:bookmarkStart w:id="142" w:name="_Toc389680219"/>
+      <w:bookmarkStart w:id="142" w:name="_Toc389680998"/>
       <w:r>
         <w:t xml:space="preserve">Hình </w:t>
       </w:r>
@@ -27223,7 +27248,7 @@
         <w:pStyle w:val="Caption"/>
         <w:jc w:val="center"/>
       </w:pPr>
-      <w:bookmarkStart w:id="147" w:name="_Toc389680220"/>
+      <w:bookmarkStart w:id="147" w:name="_Toc389680999"/>
       <w:r>
         <w:t xml:space="preserve">Hình </w:t>
       </w:r>
@@ -27560,6 +27585,11 @@
         </w:pBdr>
       </w:pPr>
       <w:r>
+        <w:tab/>
+      </w:r>
+      <w:bookmarkStart w:id="159" w:name="_GoBack"/>
+      <w:bookmarkEnd w:id="159"/>
+      <w:r>
         <w:t>Chương này trình bày các kết quả từ đo đạc thực tế và đưa ra các thảo luận dựa trên những kết quả thu được.</w:t>
       </w:r>
     </w:p>
@@ -27568,20 +27598,20 @@
       <w:pPr>
         <w:pStyle w:val="Sub-1"/>
       </w:pPr>
-      <w:bookmarkStart w:id="159" w:name="_Toc389680176"/>
-      <w:commentRangeStart w:id="160"/>
+      <w:bookmarkStart w:id="160" w:name="_Toc389680176"/>
+      <w:commentRangeStart w:id="161"/>
       <w:r>
         <w:t>Phần cứng và giao diện phần mềm:</w:t>
       </w:r>
-      <w:bookmarkEnd w:id="159"/>
-      <w:commentRangeEnd w:id="160"/>
+      <w:bookmarkEnd w:id="160"/>
+      <w:commentRangeEnd w:id="161"/>
       <w:r>
         <w:rPr>
           <w:rStyle w:val="CommentReference"/>
           <w:rFonts w:eastAsiaTheme="minorHAnsi" w:cstheme="minorBidi"/>
           <w:b w:val="0"/>
         </w:rPr>
-        <w:commentReference w:id="160"/>
+        <w:commentReference w:id="161"/>
       </w:r>
     </w:p>
     <w:p>
@@ -27591,16 +27621,16 @@
       <w:r>
         <w:t xml:space="preserve">Phần mạch kết nối </w:t>
       </w:r>
-      <w:commentRangeStart w:id="161"/>
+      <w:commentRangeStart w:id="162"/>
       <w:r>
         <w:t>với Kit Tiva C Launchpad:</w:t>
       </w:r>
-      <w:commentRangeEnd w:id="161"/>
+      <w:commentRangeEnd w:id="162"/>
       <w:r>
         <w:rPr>
           <w:rStyle w:val="CommentReference"/>
         </w:rPr>
-        <w:commentReference w:id="161"/>
+        <w:commentReference w:id="162"/>
       </w:r>
     </w:p>
     <w:p>
@@ -27669,7 +27699,7 @@
         <w:pStyle w:val="Caption"/>
         <w:jc w:val="center"/>
       </w:pPr>
-      <w:bookmarkStart w:id="162" w:name="_Toc389680221"/>
+      <w:bookmarkStart w:id="163" w:name="_Toc389681000"/>
       <w:r>
         <w:t xml:space="preserve">Hình </w:t>
       </w:r>
@@ -27715,23 +27745,23 @@
       <w:r>
         <w:t xml:space="preserve"> – Mạch kết nối với Kit Tiva C Launchpad</w:t>
       </w:r>
-      <w:bookmarkEnd w:id="162"/>
+      <w:bookmarkEnd w:id="163"/>
     </w:p>
     <w:p>
       <w:r>
         <w:tab/>
         <w:t xml:space="preserve">Kết nối </w:t>
       </w:r>
-      <w:commentRangeStart w:id="163"/>
+      <w:commentRangeStart w:id="164"/>
       <w:r>
         <w:t xml:space="preserve">hoàn chỉnh với Kit </w:t>
       </w:r>
-      <w:commentRangeEnd w:id="163"/>
+      <w:commentRangeEnd w:id="164"/>
       <w:r>
         <w:rPr>
           <w:rStyle w:val="CommentReference"/>
         </w:rPr>
-        <w:commentReference w:id="163"/>
+        <w:commentReference w:id="164"/>
       </w:r>
       <w:r>
         <w:t>Tiva C Launchpad:</w:t>
@@ -27804,7 +27834,7 @@
         <w:pStyle w:val="Caption"/>
         <w:jc w:val="center"/>
       </w:pPr>
-      <w:bookmarkStart w:id="164" w:name="_Toc389680222"/>
+      <w:bookmarkStart w:id="165" w:name="_Toc389681001"/>
       <w:r>
         <w:t xml:space="preserve">Hình </w:t>
       </w:r>
@@ -27850,7 +27880,7 @@
       <w:r>
         <w:t xml:space="preserve"> – Kết nối mạch với Kit Tiva C Launchpad</w:t>
       </w:r>
-      <w:bookmarkEnd w:id="164"/>
+      <w:bookmarkEnd w:id="165"/>
     </w:p>
     <w:p>
       <w:r>
@@ -27934,8 +27964,6 @@
       <w:r>
         <w:t>cd: Như chdir</w:t>
       </w:r>
-      <w:bookmarkStart w:id="165" w:name="_GoBack"/>
-      <w:bookmarkEnd w:id="165"/>
     </w:p>
     <w:p>
       <w:pPr>
@@ -28028,14 +28056,11 @@
     <w:p>
       <w:pPr>
         <w:pStyle w:val="Caption"/>
-        <w:numPr>
-          <w:ilvl w:val="0"/>
-          <w:numId w:val="40"/>
-        </w:numPr>
+        <w:ind w:left="720"/>
         <w:jc w:val="center"/>
       </w:pPr>
       <w:bookmarkStart w:id="166" w:name="_Ref389525200"/>
-      <w:bookmarkStart w:id="167" w:name="_Toc389680223"/>
+      <w:bookmarkStart w:id="167" w:name="_Toc389681002"/>
       <w:r>
         <w:t xml:space="preserve">Hình </w:t>
       </w:r>
@@ -28200,7 +28225,7 @@
         <w:jc w:val="center"/>
       </w:pPr>
       <w:bookmarkStart w:id="171" w:name="_Ref389510839"/>
-      <w:bookmarkStart w:id="172" w:name="_Toc389680224"/>
+      <w:bookmarkStart w:id="172" w:name="_Toc389681003"/>
       <w:r>
         <w:t xml:space="preserve">Hình </w:t>
       </w:r>
@@ -28320,7 +28345,7 @@
         <w:jc w:val="center"/>
       </w:pPr>
       <w:bookmarkStart w:id="173" w:name="_Ref389515261"/>
-      <w:bookmarkStart w:id="174" w:name="_Toc389680225"/>
+      <w:bookmarkStart w:id="174" w:name="_Toc389681004"/>
       <w:r>
         <w:t xml:space="preserve">Hình </w:t>
       </w:r>
@@ -28738,7 +28763,7 @@
         <w:jc w:val="center"/>
       </w:pPr>
       <w:bookmarkStart w:id="179" w:name="_Ref389513074"/>
-      <w:bookmarkStart w:id="180" w:name="_Toc389680226"/>
+      <w:bookmarkStart w:id="180" w:name="_Toc389681005"/>
       <w:r>
         <w:t xml:space="preserve">Hình </w:t>
       </w:r>
@@ -29036,7 +29061,7 @@
         <w:jc w:val="center"/>
       </w:pPr>
       <w:bookmarkStart w:id="182" w:name="_Ref389677396"/>
-      <w:bookmarkStart w:id="183" w:name="_Toc389680227"/>
+      <w:bookmarkStart w:id="183" w:name="_Toc389681006"/>
       <w:r>
         <w:t xml:space="preserve">Hình </w:t>
       </w:r>
@@ -29164,7 +29189,7 @@
         <w:jc w:val="center"/>
       </w:pPr>
       <w:bookmarkStart w:id="184" w:name="_Ref389514759"/>
-      <w:bookmarkStart w:id="185" w:name="_Toc389680228"/>
+      <w:bookmarkStart w:id="185" w:name="_Toc389681007"/>
       <w:r>
         <w:t xml:space="preserve">Hình </w:t>
       </w:r>
@@ -29283,7 +29308,7 @@
         <w:jc w:val="center"/>
       </w:pPr>
       <w:bookmarkStart w:id="186" w:name="_Ref389514760"/>
-      <w:bookmarkStart w:id="187" w:name="_Toc389680229"/>
+      <w:bookmarkStart w:id="187" w:name="_Toc389681008"/>
       <w:r>
         <w:t xml:space="preserve">Hình </w:t>
       </w:r>
@@ -29415,7 +29440,7 @@
         <w:pStyle w:val="Caption"/>
         <w:jc w:val="center"/>
       </w:pPr>
-      <w:bookmarkStart w:id="188" w:name="_Toc389680230"/>
+      <w:bookmarkStart w:id="188" w:name="_Toc389681009"/>
       <w:r>
         <w:t xml:space="preserve">Hình </w:t>
       </w:r>
@@ -29529,7 +29554,7 @@
         <w:jc w:val="center"/>
       </w:pPr>
       <w:bookmarkStart w:id="189" w:name="_Ref389514949"/>
-      <w:bookmarkStart w:id="190" w:name="_Toc389680231"/>
+      <w:bookmarkStart w:id="190" w:name="_Toc389681010"/>
       <w:r>
         <w:t xml:space="preserve">Hình </w:t>
       </w:r>
@@ -29675,7 +29700,7 @@
         <w:jc w:val="center"/>
       </w:pPr>
       <w:bookmarkStart w:id="192" w:name="_Ref389678073"/>
-      <w:bookmarkStart w:id="193" w:name="_Toc389680232"/>
+      <w:bookmarkStart w:id="193" w:name="_Toc389681011"/>
       <w:r>
         <w:t xml:space="preserve">Hình </w:t>
       </w:r>
@@ -33025,7 +33050,7 @@
           <w:szCs w:val="20"/>
         </w:rPr>
       </w:pPr>
-      <w:bookmarkStart w:id="196" w:name="_Toc389680233"/>
+      <w:bookmarkStart w:id="196" w:name="_Toc389681012"/>
       <w:r>
         <w:t xml:space="preserve">Hình </w:t>
       </w:r>
@@ -33445,7 +33470,7 @@
       </w:r>
     </w:p>
   </w:comment>
-  <w:comment w:id="160" w:author="Dat Le" w:date="2014-06-04T21:20:00Z" w:initials="DL">
+  <w:comment w:id="161" w:author="Dat Le" w:date="2014-06-04T21:20:00Z" w:initials="DL">
     <w:p>
       <w:pPr>
         <w:pStyle w:val="CommentText"/>
@@ -33461,7 +33486,7 @@
       </w:r>
     </w:p>
   </w:comment>
-  <w:comment w:id="161" w:author="Dat Le" w:date="2014-06-02T21:26:00Z" w:initials="DL">
+  <w:comment w:id="162" w:author="Dat Le" w:date="2014-06-02T21:26:00Z" w:initials="DL">
     <w:p>
       <w:pPr>
         <w:pStyle w:val="CommentText"/>
@@ -33477,7 +33502,7 @@
       </w:r>
     </w:p>
   </w:comment>
-  <w:comment w:id="163" w:author="Dat Le" w:date="2014-06-02T21:27:00Z" w:initials="DL">
+  <w:comment w:id="164" w:author="Dat Le" w:date="2014-06-02T21:27:00Z" w:initials="DL">
     <w:p>
       <w:pPr>
         <w:pStyle w:val="CommentText"/>
@@ -40110,7 +40135,7 @@
 </file>
 
 <file path=customXml/itemProps1.xml><?xml version="1.0" encoding="utf-8"?>
-<ds:datastoreItem xmlns:ds="http://schemas.openxmlformats.org/officeDocument/2006/customXml" ds:itemID="{BD0C7A78-D0C4-4C73-97C9-DB5EE70BC9A6}">
+<ds:datastoreItem xmlns:ds="http://schemas.openxmlformats.org/officeDocument/2006/customXml" ds:itemID="{0897EEC4-415C-48AA-A34C-96C7A6E3F237}">
   <ds:schemaRefs>
     <ds:schemaRef ds:uri="http://schemas.openxmlformats.org/officeDocument/2006/bibliography"/>
   </ds:schemaRefs>

</xml_diff>